<commit_message>
Update 7 morning prayer
</commit_message>
<xml_diff>
--- a/Orthodox Prayers Book.docx
+++ b/Orthodox Prayers Book.docx
@@ -1309,7 +1309,13 @@
         <w:br/>
       </w:r>
       <w:r>
-        <w:t xml:space="preserve">A Midnight Song to the </w:t>
+        <w:t>A Midnight Song to the</w:t>
+      </w:r>
+      <w:r>
+        <w:t xml:space="preserve"> Most Holy</w:t>
+      </w:r>
+      <w:r>
+        <w:t xml:space="preserve"> </w:t>
       </w:r>
       <w:proofErr w:type="spellStart"/>
       <w:r>
@@ -1327,34 +1333,1487 @@
       <w:r>
         <w:t xml:space="preserve">I </w:t>
       </w:r>
-      <w:r>
-        <w:t xml:space="preserve">sing </w:t>
-      </w:r>
-      <w:r>
-        <w:t>Thy</w:t>
-      </w:r>
-      <w:r>
-        <w:t xml:space="preserve"> grace, O Lady, and beseech thee: grant grace to my mind. Teach me to walk aright on the path of Christ’s commandments. Strengthen me to keep watch with song, dispelling the torpor of sleep. I am bound by fetters of sin: free me by </w:t>
-      </w:r>
-      <w:r>
-        <w:t>Thy</w:t>
-      </w:r>
-      <w:r>
-        <w:t xml:space="preserve"> prayers, O Bride of God. Guard me by night and by day, delivering me from foes that war against me. Thou didst bear God, the Giver of life: give life to me, who am slain by passions. </w:t>
-      </w:r>
+      <w:proofErr w:type="spellStart"/>
+      <w:r>
+        <w:t>sing</w:t>
+      </w:r>
+      <w:proofErr w:type="spellEnd"/>
+      <w:r>
+        <w:t xml:space="preserve"> </w:t>
+      </w:r>
+      <w:proofErr w:type="spellStart"/>
+      <w:r>
+        <w:t>thy</w:t>
+      </w:r>
+      <w:proofErr w:type="spellEnd"/>
+      <w:r>
+        <w:t xml:space="preserve"> </w:t>
+      </w:r>
+      <w:proofErr w:type="spellStart"/>
+      <w:r>
+        <w:t>grace</w:t>
+      </w:r>
+      <w:proofErr w:type="spellEnd"/>
+      <w:r>
+        <w:t xml:space="preserve">, O </w:t>
+      </w:r>
+      <w:proofErr w:type="spellStart"/>
+      <w:r>
+        <w:t>Sovereign</w:t>
+      </w:r>
+      <w:proofErr w:type="spellEnd"/>
+      <w:r>
+        <w:t xml:space="preserve"> </w:t>
+      </w:r>
+      <w:proofErr w:type="spellStart"/>
+      <w:r>
+        <w:t>Lady</w:t>
+      </w:r>
+      <w:proofErr w:type="spellEnd"/>
+      <w:r>
+        <w:t xml:space="preserve">, </w:t>
+      </w:r>
+      <w:proofErr w:type="spellStart"/>
+      <w:r>
+        <w:t>and</w:t>
+      </w:r>
+      <w:proofErr w:type="spellEnd"/>
+      <w:r>
+        <w:t xml:space="preserve"> </w:t>
+      </w:r>
+      <w:proofErr w:type="spellStart"/>
+      <w:r>
+        <w:t>pray</w:t>
+      </w:r>
+      <w:proofErr w:type="spellEnd"/>
+      <w:r>
+        <w:t xml:space="preserve"> </w:t>
+      </w:r>
+      <w:proofErr w:type="spellStart"/>
+      <w:r>
+        <w:t>to</w:t>
+      </w:r>
+      <w:proofErr w:type="spellEnd"/>
+      <w:r>
+        <w:t xml:space="preserve"> </w:t>
+      </w:r>
+      <w:proofErr w:type="spellStart"/>
+      <w:r>
+        <w:t>thee</w:t>
+      </w:r>
+      <w:proofErr w:type="spellEnd"/>
+      <w:r>
+        <w:t xml:space="preserve"> </w:t>
+      </w:r>
+      <w:proofErr w:type="spellStart"/>
+      <w:r>
+        <w:t>to</w:t>
+      </w:r>
+      <w:proofErr w:type="spellEnd"/>
+      <w:r>
+        <w:t xml:space="preserve"> </w:t>
+      </w:r>
+      <w:proofErr w:type="spellStart"/>
+      <w:r>
+        <w:t>grace</w:t>
+      </w:r>
+      <w:proofErr w:type="spellEnd"/>
+      <w:r>
+        <w:t xml:space="preserve"> </w:t>
+      </w:r>
+      <w:proofErr w:type="spellStart"/>
+      <w:r>
+        <w:t>my</w:t>
+      </w:r>
+      <w:proofErr w:type="spellEnd"/>
+      <w:r>
+        <w:t xml:space="preserve"> </w:t>
+      </w:r>
+      <w:proofErr w:type="spellStart"/>
+      <w:r>
+        <w:t>mind</w:t>
+      </w:r>
+      <w:proofErr w:type="spellEnd"/>
+      <w:r>
+        <w:t xml:space="preserve">. </w:t>
+      </w:r>
+      <w:proofErr w:type="spellStart"/>
+      <w:r>
+        <w:t>Teach</w:t>
+      </w:r>
+      <w:proofErr w:type="spellEnd"/>
+      <w:r>
+        <w:t xml:space="preserve"> </w:t>
+      </w:r>
+      <w:proofErr w:type="spellStart"/>
+      <w:r>
+        <w:t>me</w:t>
+      </w:r>
+      <w:proofErr w:type="spellEnd"/>
+      <w:r>
+        <w:t xml:space="preserve"> </w:t>
+      </w:r>
+      <w:proofErr w:type="spellStart"/>
+      <w:r>
+        <w:t>to</w:t>
+      </w:r>
+      <w:proofErr w:type="spellEnd"/>
+      <w:r>
+        <w:t xml:space="preserve"> </w:t>
+      </w:r>
+      <w:proofErr w:type="spellStart"/>
+      <w:r>
+        <w:t>step</w:t>
+      </w:r>
+      <w:proofErr w:type="spellEnd"/>
+      <w:r>
+        <w:t xml:space="preserve"> </w:t>
+      </w:r>
+      <w:proofErr w:type="spellStart"/>
+      <w:r>
+        <w:t>aright</w:t>
+      </w:r>
+      <w:proofErr w:type="spellEnd"/>
+      <w:r>
+        <w:t xml:space="preserve"> </w:t>
+      </w:r>
+      <w:proofErr w:type="spellStart"/>
+      <w:r>
+        <w:t>in</w:t>
+      </w:r>
+      <w:proofErr w:type="spellEnd"/>
+      <w:r>
+        <w:t xml:space="preserve"> </w:t>
+      </w:r>
+      <w:proofErr w:type="spellStart"/>
+      <w:r>
+        <w:t>the</w:t>
+      </w:r>
+      <w:proofErr w:type="spellEnd"/>
+      <w:r>
+        <w:t xml:space="preserve"> </w:t>
+      </w:r>
+      <w:proofErr w:type="spellStart"/>
+      <w:r>
+        <w:t>way</w:t>
+      </w:r>
+      <w:proofErr w:type="spellEnd"/>
+      <w:r>
+        <w:t xml:space="preserve"> </w:t>
+      </w:r>
+      <w:proofErr w:type="spellStart"/>
+      <w:r>
+        <w:t>of</w:t>
+      </w:r>
+      <w:proofErr w:type="spellEnd"/>
+      <w:r>
+        <w:t xml:space="preserve"> </w:t>
+      </w:r>
+      <w:proofErr w:type="spellStart"/>
+      <w:r>
+        <w:t>Christ’s</w:t>
+      </w:r>
+      <w:proofErr w:type="spellEnd"/>
+      <w:r>
+        <w:t xml:space="preserve"> </w:t>
+      </w:r>
+      <w:proofErr w:type="spellStart"/>
+      <w:r>
+        <w:t>commandments</w:t>
+      </w:r>
+      <w:proofErr w:type="spellEnd"/>
+      <w:r>
+        <w:t xml:space="preserve">. </w:t>
+      </w:r>
+      <w:proofErr w:type="spellStart"/>
+      <w:r>
+        <w:t>Strengthen</w:t>
+      </w:r>
+      <w:proofErr w:type="spellEnd"/>
+      <w:r>
+        <w:t xml:space="preserve"> </w:t>
+      </w:r>
+      <w:proofErr w:type="spellStart"/>
+      <w:r>
+        <w:t>me</w:t>
+      </w:r>
+      <w:proofErr w:type="spellEnd"/>
+      <w:r>
+        <w:t xml:space="preserve"> </w:t>
+      </w:r>
+      <w:proofErr w:type="spellStart"/>
+      <w:r>
+        <w:t>to</w:t>
+      </w:r>
+      <w:proofErr w:type="spellEnd"/>
+      <w:r>
+        <w:t xml:space="preserve"> </w:t>
+      </w:r>
+      <w:proofErr w:type="spellStart"/>
+      <w:r>
+        <w:t>keep</w:t>
+      </w:r>
+      <w:proofErr w:type="spellEnd"/>
+      <w:r>
+        <w:t xml:space="preserve"> </w:t>
+      </w:r>
+      <w:proofErr w:type="spellStart"/>
+      <w:r>
+        <w:t>awake</w:t>
+      </w:r>
+      <w:proofErr w:type="spellEnd"/>
+      <w:r>
+        <w:t xml:space="preserve"> </w:t>
+      </w:r>
+      <w:proofErr w:type="spellStart"/>
+      <w:r>
+        <w:t>in</w:t>
+      </w:r>
+      <w:proofErr w:type="spellEnd"/>
+      <w:r>
+        <w:t xml:space="preserve"> </w:t>
+      </w:r>
+      <w:proofErr w:type="spellStart"/>
+      <w:r>
+        <w:t>song</w:t>
+      </w:r>
+      <w:proofErr w:type="spellEnd"/>
+      <w:r>
+        <w:t xml:space="preserve"> </w:t>
+      </w:r>
+      <w:proofErr w:type="spellStart"/>
+      <w:r>
+        <w:t>and</w:t>
+      </w:r>
+      <w:proofErr w:type="spellEnd"/>
+      <w:r>
+        <w:t xml:space="preserve"> </w:t>
+      </w:r>
+      <w:proofErr w:type="spellStart"/>
+      <w:r>
+        <w:t>dispel</w:t>
+      </w:r>
+      <w:proofErr w:type="spellEnd"/>
+      <w:r>
+        <w:t xml:space="preserve"> </w:t>
+      </w:r>
+      <w:proofErr w:type="spellStart"/>
+      <w:r>
+        <w:t>the</w:t>
+      </w:r>
+      <w:proofErr w:type="spellEnd"/>
+      <w:r>
+        <w:t xml:space="preserve"> </w:t>
+      </w:r>
+      <w:proofErr w:type="spellStart"/>
+      <w:r>
+        <w:t>dr</w:t>
+      </w:r>
+      <w:bookmarkStart w:id="13" w:name="_GoBack"/>
+      <w:bookmarkEnd w:id="13"/>
+      <w:r>
+        <w:t>eam</w:t>
+      </w:r>
+      <w:proofErr w:type="spellEnd"/>
+      <w:r>
+        <w:t xml:space="preserve"> </w:t>
+      </w:r>
+      <w:proofErr w:type="spellStart"/>
+      <w:r>
+        <w:t>of</w:t>
+      </w:r>
+      <w:proofErr w:type="spellEnd"/>
+      <w:r>
+        <w:t xml:space="preserve"> </w:t>
+      </w:r>
+      <w:proofErr w:type="spellStart"/>
+      <w:r>
+        <w:t>despondency</w:t>
+      </w:r>
+      <w:proofErr w:type="spellEnd"/>
+      <w:r>
+        <w:t xml:space="preserve">. </w:t>
+      </w:r>
+      <w:proofErr w:type="spellStart"/>
+      <w:r>
+        <w:t>Release</w:t>
+      </w:r>
+      <w:proofErr w:type="spellEnd"/>
+      <w:r>
+        <w:t xml:space="preserve"> </w:t>
+      </w:r>
+      <w:proofErr w:type="spellStart"/>
+      <w:r>
+        <w:t>me</w:t>
+      </w:r>
+      <w:proofErr w:type="spellEnd"/>
+      <w:r>
+        <w:t xml:space="preserve">, </w:t>
+      </w:r>
+      <w:proofErr w:type="spellStart"/>
+      <w:r>
+        <w:t>bound</w:t>
+      </w:r>
+      <w:proofErr w:type="spellEnd"/>
+      <w:r>
+        <w:t xml:space="preserve"> </w:t>
+      </w:r>
+      <w:proofErr w:type="spellStart"/>
+      <w:r>
+        <w:t>with</w:t>
+      </w:r>
+      <w:proofErr w:type="spellEnd"/>
+      <w:r>
+        <w:t xml:space="preserve"> </w:t>
+      </w:r>
+      <w:proofErr w:type="spellStart"/>
+      <w:r>
+        <w:t>bonds</w:t>
+      </w:r>
+      <w:proofErr w:type="spellEnd"/>
+      <w:r>
+        <w:t xml:space="preserve"> </w:t>
+      </w:r>
+      <w:proofErr w:type="spellStart"/>
+      <w:r>
+        <w:t>of</w:t>
+      </w:r>
+      <w:proofErr w:type="spellEnd"/>
+      <w:r>
+        <w:t xml:space="preserve"> </w:t>
+      </w:r>
+      <w:proofErr w:type="spellStart"/>
+      <w:r>
+        <w:t>sin</w:t>
+      </w:r>
+      <w:proofErr w:type="spellEnd"/>
+      <w:r>
+        <w:t xml:space="preserve">, O </w:t>
+      </w:r>
+      <w:proofErr w:type="spellStart"/>
+      <w:r>
+        <w:t>bride</w:t>
+      </w:r>
+      <w:proofErr w:type="spellEnd"/>
+      <w:r>
+        <w:t xml:space="preserve"> </w:t>
+      </w:r>
+      <w:proofErr w:type="spellStart"/>
+      <w:r>
+        <w:t>of</w:t>
+      </w:r>
+      <w:proofErr w:type="spellEnd"/>
+      <w:r>
+        <w:t xml:space="preserve"> </w:t>
+      </w:r>
+      <w:proofErr w:type="spellStart"/>
+      <w:r>
+        <w:t>God</w:t>
+      </w:r>
+      <w:proofErr w:type="spellEnd"/>
+      <w:r>
+        <w:t xml:space="preserve">, </w:t>
+      </w:r>
+      <w:proofErr w:type="spellStart"/>
+      <w:r>
+        <w:t>by</w:t>
+      </w:r>
+      <w:proofErr w:type="spellEnd"/>
+      <w:r>
+        <w:t xml:space="preserve"> </w:t>
+      </w:r>
+      <w:proofErr w:type="spellStart"/>
+      <w:r>
+        <w:t>thy</w:t>
+      </w:r>
+      <w:proofErr w:type="spellEnd"/>
+      <w:r>
+        <w:t xml:space="preserve"> </w:t>
+      </w:r>
+      <w:proofErr w:type="spellStart"/>
+      <w:r>
+        <w:t>prayers</w:t>
+      </w:r>
+      <w:proofErr w:type="spellEnd"/>
+      <w:r>
+        <w:t xml:space="preserve">. </w:t>
+      </w:r>
+      <w:proofErr w:type="spellStart"/>
+      <w:r>
+        <w:t>Guard</w:t>
+      </w:r>
+      <w:proofErr w:type="spellEnd"/>
+      <w:r>
+        <w:t xml:space="preserve"> </w:t>
+      </w:r>
+      <w:proofErr w:type="spellStart"/>
+      <w:r>
+        <w:t>me</w:t>
+      </w:r>
+      <w:proofErr w:type="spellEnd"/>
+      <w:r>
+        <w:t xml:space="preserve"> </w:t>
+      </w:r>
+      <w:proofErr w:type="spellStart"/>
+      <w:r>
+        <w:t>by</w:t>
+      </w:r>
+      <w:proofErr w:type="spellEnd"/>
+      <w:r>
+        <w:t xml:space="preserve"> </w:t>
+      </w:r>
+      <w:proofErr w:type="spellStart"/>
+      <w:r>
+        <w:t>night</w:t>
+      </w:r>
+      <w:proofErr w:type="spellEnd"/>
+      <w:r>
+        <w:t xml:space="preserve"> </w:t>
+      </w:r>
+      <w:proofErr w:type="spellStart"/>
+      <w:r>
+        <w:t>and</w:t>
+      </w:r>
+      <w:proofErr w:type="spellEnd"/>
+      <w:r>
+        <w:t xml:space="preserve"> </w:t>
+      </w:r>
+      <w:proofErr w:type="spellStart"/>
+      <w:r>
+        <w:t>also</w:t>
+      </w:r>
+      <w:proofErr w:type="spellEnd"/>
+      <w:r>
+        <w:t xml:space="preserve"> </w:t>
+      </w:r>
+      <w:proofErr w:type="spellStart"/>
+      <w:r>
+        <w:t>by</w:t>
+      </w:r>
+      <w:proofErr w:type="spellEnd"/>
+      <w:r>
+        <w:t xml:space="preserve"> </w:t>
+      </w:r>
+      <w:proofErr w:type="spellStart"/>
+      <w:r>
+        <w:t>day</w:t>
+      </w:r>
+      <w:proofErr w:type="spellEnd"/>
+      <w:r>
+        <w:t xml:space="preserve">, </w:t>
+      </w:r>
+      <w:proofErr w:type="spellStart"/>
+      <w:r>
+        <w:t>and</w:t>
+      </w:r>
+      <w:proofErr w:type="spellEnd"/>
+      <w:r>
+        <w:t xml:space="preserve"> </w:t>
+      </w:r>
+      <w:proofErr w:type="spellStart"/>
+      <w:r>
+        <w:t>drive</w:t>
+      </w:r>
+      <w:proofErr w:type="spellEnd"/>
+      <w:r>
+        <w:t xml:space="preserve"> </w:t>
+      </w:r>
+      <w:proofErr w:type="spellStart"/>
+      <w:r>
+        <w:t>away</w:t>
+      </w:r>
+      <w:proofErr w:type="spellEnd"/>
+      <w:r>
+        <w:t xml:space="preserve"> </w:t>
+      </w:r>
+      <w:proofErr w:type="spellStart"/>
+      <w:r>
+        <w:t>my</w:t>
+      </w:r>
+      <w:proofErr w:type="spellEnd"/>
+      <w:r>
+        <w:t xml:space="preserve"> </w:t>
+      </w:r>
+      <w:proofErr w:type="spellStart"/>
+      <w:r>
+        <w:t>foes</w:t>
+      </w:r>
+      <w:proofErr w:type="spellEnd"/>
+      <w:r>
+        <w:t xml:space="preserve"> </w:t>
+      </w:r>
+      <w:proofErr w:type="spellStart"/>
+      <w:r>
+        <w:t>who</w:t>
+      </w:r>
+      <w:proofErr w:type="spellEnd"/>
+      <w:r>
+        <w:t xml:space="preserve"> </w:t>
+      </w:r>
+      <w:proofErr w:type="spellStart"/>
+      <w:r>
+        <w:t>defeat</w:t>
+      </w:r>
+      <w:proofErr w:type="spellEnd"/>
+      <w:r>
+        <w:t xml:space="preserve"> </w:t>
+      </w:r>
+      <w:proofErr w:type="spellStart"/>
+      <w:r>
+        <w:t>me</w:t>
+      </w:r>
+      <w:proofErr w:type="spellEnd"/>
+      <w:r>
+        <w:t xml:space="preserve">. O </w:t>
+      </w:r>
+      <w:proofErr w:type="spellStart"/>
+      <w:r>
+        <w:t>Bearer</w:t>
+      </w:r>
+      <w:proofErr w:type="spellEnd"/>
+      <w:r>
+        <w:t xml:space="preserve"> </w:t>
+      </w:r>
+      <w:proofErr w:type="spellStart"/>
+      <w:r>
+        <w:t>of</w:t>
+      </w:r>
+      <w:proofErr w:type="spellEnd"/>
+      <w:r>
+        <w:t xml:space="preserve"> </w:t>
+      </w:r>
+      <w:proofErr w:type="spellStart"/>
+      <w:r>
+        <w:t>the</w:t>
+      </w:r>
+      <w:proofErr w:type="spellEnd"/>
+      <w:r>
+        <w:t xml:space="preserve"> </w:t>
+      </w:r>
+      <w:proofErr w:type="spellStart"/>
+      <w:r>
+        <w:t>unfailing</w:t>
+      </w:r>
+      <w:proofErr w:type="spellEnd"/>
+      <w:r>
+        <w:t xml:space="preserve"> </w:t>
+      </w:r>
+      <w:proofErr w:type="spellStart"/>
+      <w:r>
+        <w:t>Light</w:t>
+      </w:r>
+      <w:proofErr w:type="spellEnd"/>
+      <w:r>
+        <w:t xml:space="preserve">, </w:t>
+      </w:r>
+      <w:proofErr w:type="spellStart"/>
+      <w:r>
+        <w:t>enlighten</w:t>
+      </w:r>
+      <w:proofErr w:type="spellEnd"/>
+      <w:r>
+        <w:t xml:space="preserve"> </w:t>
+      </w:r>
+      <w:proofErr w:type="spellStart"/>
+      <w:r>
+        <w:t>my</w:t>
+      </w:r>
+      <w:proofErr w:type="spellEnd"/>
+      <w:r>
+        <w:t xml:space="preserve"> </w:t>
+      </w:r>
+      <w:proofErr w:type="spellStart"/>
+      <w:r>
+        <w:t>blinded</w:t>
+      </w:r>
+      <w:proofErr w:type="spellEnd"/>
+      <w:r>
+        <w:t xml:space="preserve"> </w:t>
+      </w:r>
+      <w:proofErr w:type="spellStart"/>
+      <w:r>
+        <w:t>soul</w:t>
+      </w:r>
+      <w:proofErr w:type="spellEnd"/>
+      <w:r>
+        <w:t xml:space="preserve">. O </w:t>
+      </w:r>
+      <w:proofErr w:type="spellStart"/>
+      <w:r>
+        <w:t>Marvelous</w:t>
+      </w:r>
+      <w:proofErr w:type="spellEnd"/>
+      <w:r>
+        <w:t xml:space="preserve"> </w:t>
+      </w:r>
+      <w:proofErr w:type="spellStart"/>
+      <w:r>
+        <w:t>Palace</w:t>
+      </w:r>
+      <w:proofErr w:type="spellEnd"/>
+      <w:r>
+        <w:t xml:space="preserve"> </w:t>
+      </w:r>
+      <w:proofErr w:type="spellStart"/>
+      <w:r>
+        <w:t>of</w:t>
+      </w:r>
+      <w:proofErr w:type="spellEnd"/>
+      <w:r>
+        <w:t xml:space="preserve"> </w:t>
+      </w:r>
+      <w:proofErr w:type="spellStart"/>
       <w:r>
         <w:lastRenderedPageBreak/>
-        <w:t xml:space="preserve">Thou didst bear the Light that knows no evening: enlighten my blinded soul. O wondrous palace of the Master, make of me a home for the divine Spirit. Thou didst bear the Physician: heal my soul of its besetting passions. I am tossed in the tempest of life: direct me toward the path of repentance. Deliver me from the eternal fire, from the wicked worm, and from hell. Make me not a joy of demons, though I am guilty of many sins. Make me new, O most immaculate Lady: I have grown old and unfeeling in my sins. Keep me away from every torment, and pray fervently to the Master of all. Grant that I may inherit the joys of heaven, together with all the saints. Most pure and holy Virgin, give ear to the voice of thine unfruitful servant. Grant me a torrent of tears to wash out the filth from my soul. The groans of my heart I offer thee unceasingly: open </w:t>
-      </w:r>
-      <w:r>
-        <w:t>Thy</w:t>
-      </w:r>
-      <w:r>
-        <w:t xml:space="preserve"> heart, O Lady. Accept my prayerful service, and offer it up to the God of compassion. Thou who art far higher than the angels, raise me far above the world’s confusion. O bright and heavenly shade, overshadow and enlighten me with spiritual grace. Though my hands and lips are defiled by </w:t>
+        <w:t>the</w:t>
+      </w:r>
+      <w:proofErr w:type="spellEnd"/>
+      <w:r>
+        <w:t xml:space="preserve"> </w:t>
+      </w:r>
+      <w:proofErr w:type="spellStart"/>
+      <w:r>
+        <w:t>Master</w:t>
+      </w:r>
+      <w:proofErr w:type="spellEnd"/>
+      <w:r>
+        <w:t xml:space="preserve">, </w:t>
+      </w:r>
+      <w:proofErr w:type="spellStart"/>
+      <w:r>
+        <w:t>make</w:t>
+      </w:r>
+      <w:proofErr w:type="spellEnd"/>
+      <w:r>
+        <w:t xml:space="preserve"> </w:t>
+      </w:r>
+      <w:proofErr w:type="spellStart"/>
+      <w:r>
+        <w:t>me</w:t>
+      </w:r>
+      <w:proofErr w:type="spellEnd"/>
+      <w:r>
+        <w:t xml:space="preserve"> a </w:t>
+      </w:r>
+      <w:proofErr w:type="spellStart"/>
+      <w:r>
+        <w:t>house</w:t>
+      </w:r>
+      <w:proofErr w:type="spellEnd"/>
+      <w:r>
+        <w:t xml:space="preserve"> </w:t>
+      </w:r>
+      <w:proofErr w:type="spellStart"/>
+      <w:r>
+        <w:t>of</w:t>
+      </w:r>
+      <w:proofErr w:type="spellEnd"/>
+      <w:r>
+        <w:t xml:space="preserve"> </w:t>
+      </w:r>
+      <w:proofErr w:type="spellStart"/>
+      <w:r>
+        <w:t>the</w:t>
+      </w:r>
+      <w:proofErr w:type="spellEnd"/>
+      <w:r>
+        <w:t xml:space="preserve"> </w:t>
+      </w:r>
+      <w:proofErr w:type="spellStart"/>
+      <w:r>
+        <w:t>Divine</w:t>
+      </w:r>
+      <w:proofErr w:type="spellEnd"/>
+      <w:r>
+        <w:t xml:space="preserve"> </w:t>
+      </w:r>
+      <w:proofErr w:type="spellStart"/>
+      <w:r>
+        <w:t>Spirit</w:t>
+      </w:r>
+      <w:proofErr w:type="spellEnd"/>
+      <w:r>
+        <w:t xml:space="preserve">. O </w:t>
+      </w:r>
+      <w:proofErr w:type="spellStart"/>
+      <w:r>
+        <w:t>Mother</w:t>
+      </w:r>
+      <w:proofErr w:type="spellEnd"/>
+      <w:r>
+        <w:t xml:space="preserve"> </w:t>
+      </w:r>
+      <w:proofErr w:type="spellStart"/>
+      <w:r>
+        <w:t>of</w:t>
+      </w:r>
+      <w:proofErr w:type="spellEnd"/>
+      <w:r>
+        <w:t xml:space="preserve"> </w:t>
+      </w:r>
+      <w:proofErr w:type="spellStart"/>
+      <w:r>
+        <w:t>the</w:t>
+      </w:r>
+      <w:proofErr w:type="spellEnd"/>
+      <w:r>
+        <w:t xml:space="preserve"> </w:t>
+      </w:r>
+      <w:proofErr w:type="spellStart"/>
+      <w:r>
+        <w:t>Healer</w:t>
+      </w:r>
+      <w:proofErr w:type="spellEnd"/>
+      <w:r>
+        <w:t xml:space="preserve">, </w:t>
+      </w:r>
+      <w:proofErr w:type="spellStart"/>
+      <w:r>
+        <w:t>heal</w:t>
+      </w:r>
+      <w:proofErr w:type="spellEnd"/>
+      <w:r>
+        <w:t xml:space="preserve"> </w:t>
+      </w:r>
+      <w:proofErr w:type="spellStart"/>
+      <w:r>
+        <w:t>the</w:t>
+      </w:r>
+      <w:proofErr w:type="spellEnd"/>
+      <w:r>
+        <w:t xml:space="preserve"> </w:t>
+      </w:r>
+      <w:proofErr w:type="spellStart"/>
+      <w:r>
+        <w:t>perennial</w:t>
+      </w:r>
+      <w:proofErr w:type="spellEnd"/>
+      <w:r>
+        <w:t xml:space="preserve"> </w:t>
+      </w:r>
+      <w:proofErr w:type="spellStart"/>
+      <w:r>
+        <w:t>passions</w:t>
+      </w:r>
+      <w:proofErr w:type="spellEnd"/>
+      <w:r>
+        <w:t xml:space="preserve"> </w:t>
+      </w:r>
+      <w:proofErr w:type="spellStart"/>
+      <w:r>
+        <w:t>of</w:t>
+      </w:r>
+      <w:proofErr w:type="spellEnd"/>
+      <w:r>
+        <w:t xml:space="preserve"> </w:t>
+      </w:r>
+      <w:proofErr w:type="spellStart"/>
+      <w:r>
+        <w:t>my</w:t>
+      </w:r>
+      <w:proofErr w:type="spellEnd"/>
+      <w:r>
+        <w:t xml:space="preserve"> </w:t>
+      </w:r>
+      <w:proofErr w:type="spellStart"/>
+      <w:r>
+        <w:t>soul</w:t>
+      </w:r>
+      <w:proofErr w:type="spellEnd"/>
+      <w:r>
+        <w:t xml:space="preserve">. </w:t>
+      </w:r>
+      <w:proofErr w:type="spellStart"/>
+      <w:r>
+        <w:t>Guide</w:t>
+      </w:r>
+      <w:proofErr w:type="spellEnd"/>
+      <w:r>
+        <w:t xml:space="preserve"> </w:t>
+      </w:r>
+      <w:proofErr w:type="spellStart"/>
+      <w:r>
+        <w:t>me</w:t>
+      </w:r>
+      <w:proofErr w:type="spellEnd"/>
+      <w:r>
+        <w:t xml:space="preserve"> </w:t>
+      </w:r>
+      <w:proofErr w:type="spellStart"/>
+      <w:r>
+        <w:t>to</w:t>
+      </w:r>
+      <w:proofErr w:type="spellEnd"/>
+      <w:r>
+        <w:t xml:space="preserve"> </w:t>
+      </w:r>
+      <w:proofErr w:type="spellStart"/>
+      <w:r>
+        <w:t>the</w:t>
+      </w:r>
+      <w:proofErr w:type="spellEnd"/>
+      <w:r>
+        <w:t xml:space="preserve"> </w:t>
+      </w:r>
+      <w:proofErr w:type="spellStart"/>
+      <w:r>
+        <w:t>path</w:t>
+      </w:r>
+      <w:proofErr w:type="spellEnd"/>
+      <w:r>
+        <w:t xml:space="preserve"> </w:t>
+      </w:r>
+      <w:proofErr w:type="spellStart"/>
+      <w:r>
+        <w:t>of</w:t>
+      </w:r>
+      <w:proofErr w:type="spellEnd"/>
+      <w:r>
+        <w:t xml:space="preserve"> </w:t>
+      </w:r>
+      <w:proofErr w:type="spellStart"/>
+      <w:r>
+        <w:t>repentance</w:t>
+      </w:r>
+      <w:proofErr w:type="spellEnd"/>
+      <w:r>
+        <w:t xml:space="preserve">, </w:t>
+      </w:r>
+      <w:proofErr w:type="spellStart"/>
+      <w:r>
+        <w:t>for</w:t>
+      </w:r>
+      <w:proofErr w:type="spellEnd"/>
+      <w:r>
+        <w:t xml:space="preserve"> I </w:t>
+      </w:r>
+      <w:proofErr w:type="spellStart"/>
+      <w:r>
+        <w:t>am</w:t>
+      </w:r>
+      <w:proofErr w:type="spellEnd"/>
+      <w:r>
+        <w:t xml:space="preserve"> </w:t>
+      </w:r>
+      <w:proofErr w:type="spellStart"/>
+      <w:r>
+        <w:t>tossed</w:t>
+      </w:r>
+      <w:proofErr w:type="spellEnd"/>
+      <w:r>
+        <w:t xml:space="preserve"> </w:t>
+      </w:r>
+      <w:proofErr w:type="spellStart"/>
+      <w:r>
+        <w:t>in</w:t>
+      </w:r>
+      <w:proofErr w:type="spellEnd"/>
+      <w:r>
+        <w:t xml:space="preserve"> </w:t>
+      </w:r>
+      <w:proofErr w:type="spellStart"/>
+      <w:r>
+        <w:t>the</w:t>
+      </w:r>
+      <w:proofErr w:type="spellEnd"/>
+      <w:r>
+        <w:t xml:space="preserve"> </w:t>
+      </w:r>
+      <w:proofErr w:type="spellStart"/>
+      <w:r>
+        <w:t>storm</w:t>
+      </w:r>
+      <w:proofErr w:type="spellEnd"/>
+      <w:r>
+        <w:t xml:space="preserve"> </w:t>
+      </w:r>
+      <w:proofErr w:type="spellStart"/>
+      <w:r>
+        <w:t>of</w:t>
+      </w:r>
+      <w:proofErr w:type="spellEnd"/>
+      <w:r>
+        <w:t xml:space="preserve"> </w:t>
+      </w:r>
+      <w:proofErr w:type="spellStart"/>
+      <w:r>
+        <w:t>life</w:t>
+      </w:r>
+      <w:proofErr w:type="spellEnd"/>
+      <w:r>
+        <w:t xml:space="preserve">. </w:t>
+      </w:r>
+      <w:proofErr w:type="spellStart"/>
+      <w:r>
+        <w:t>Deliver</w:t>
+      </w:r>
+      <w:proofErr w:type="spellEnd"/>
+      <w:r>
+        <w:t xml:space="preserve"> </w:t>
+      </w:r>
+      <w:proofErr w:type="spellStart"/>
+      <w:r>
+        <w:t>me</w:t>
+      </w:r>
+      <w:proofErr w:type="spellEnd"/>
+      <w:r>
+        <w:t xml:space="preserve"> </w:t>
+      </w:r>
+      <w:proofErr w:type="spellStart"/>
+      <w:r>
+        <w:t>from</w:t>
+      </w:r>
+      <w:proofErr w:type="spellEnd"/>
+      <w:r>
+        <w:t xml:space="preserve"> </w:t>
+      </w:r>
+      <w:proofErr w:type="spellStart"/>
+      <w:r>
+        <w:t>eternal</w:t>
+      </w:r>
+      <w:proofErr w:type="spellEnd"/>
+      <w:r>
+        <w:t xml:space="preserve"> </w:t>
+      </w:r>
+      <w:proofErr w:type="spellStart"/>
+      <w:r>
+        <w:t>fire</w:t>
+      </w:r>
+      <w:proofErr w:type="spellEnd"/>
+      <w:r>
+        <w:t xml:space="preserve">, </w:t>
+      </w:r>
+      <w:proofErr w:type="spellStart"/>
+      <w:r>
+        <w:t>from</w:t>
+      </w:r>
+      <w:proofErr w:type="spellEnd"/>
+      <w:r>
+        <w:t xml:space="preserve"> </w:t>
+      </w:r>
+      <w:proofErr w:type="spellStart"/>
+      <w:r>
+        <w:t>wicked</w:t>
+      </w:r>
+      <w:proofErr w:type="spellEnd"/>
+      <w:r>
+        <w:t xml:space="preserve"> </w:t>
+      </w:r>
+      <w:proofErr w:type="spellStart"/>
+      <w:r>
+        <w:t>war</w:t>
+      </w:r>
+      <w:proofErr w:type="spellEnd"/>
+      <w:r>
+        <w:t xml:space="preserve"> </w:t>
+      </w:r>
+      <w:proofErr w:type="spellStart"/>
+      <w:r>
+        <w:t>and</w:t>
+      </w:r>
+      <w:proofErr w:type="spellEnd"/>
+      <w:r>
+        <w:t xml:space="preserve"> </w:t>
+      </w:r>
+      <w:proofErr w:type="spellStart"/>
+      <w:r>
+        <w:t>from</w:t>
+      </w:r>
+      <w:proofErr w:type="spellEnd"/>
+      <w:r>
+        <w:t xml:space="preserve"> </w:t>
+      </w:r>
+      <w:proofErr w:type="spellStart"/>
+      <w:r>
+        <w:t>hell</w:t>
+      </w:r>
+      <w:proofErr w:type="spellEnd"/>
+      <w:r>
+        <w:t xml:space="preserve">. </w:t>
+      </w:r>
+      <w:proofErr w:type="spellStart"/>
+      <w:r>
+        <w:t>Expose</w:t>
+      </w:r>
+      <w:proofErr w:type="spellEnd"/>
+      <w:r>
+        <w:t xml:space="preserve"> </w:t>
+      </w:r>
+      <w:proofErr w:type="spellStart"/>
+      <w:r>
+        <w:t>me</w:t>
+      </w:r>
+      <w:proofErr w:type="spellEnd"/>
+      <w:r>
+        <w:t xml:space="preserve"> </w:t>
+      </w:r>
+      <w:proofErr w:type="spellStart"/>
+      <w:r>
+        <w:t>not</w:t>
+      </w:r>
+      <w:proofErr w:type="spellEnd"/>
+      <w:r>
+        <w:t xml:space="preserve"> </w:t>
+      </w:r>
+      <w:proofErr w:type="spellStart"/>
+      <w:r>
+        <w:t>to</w:t>
+      </w:r>
+      <w:proofErr w:type="spellEnd"/>
+      <w:r>
+        <w:t xml:space="preserve"> </w:t>
+      </w:r>
+      <w:proofErr w:type="spellStart"/>
+      <w:r>
+        <w:t>the</w:t>
+      </w:r>
+      <w:proofErr w:type="spellEnd"/>
+      <w:r>
+        <w:t xml:space="preserve"> </w:t>
+      </w:r>
+      <w:proofErr w:type="spellStart"/>
+      <w:r>
+        <w:t>pleasure</w:t>
+      </w:r>
+      <w:proofErr w:type="spellEnd"/>
+      <w:r>
+        <w:t xml:space="preserve"> </w:t>
+      </w:r>
+      <w:proofErr w:type="spellStart"/>
+      <w:r>
+        <w:t>of</w:t>
+      </w:r>
+      <w:proofErr w:type="spellEnd"/>
+      <w:r>
+        <w:t xml:space="preserve"> </w:t>
+      </w:r>
+      <w:proofErr w:type="spellStart"/>
+      <w:r>
+        <w:t>demons</w:t>
+      </w:r>
+      <w:proofErr w:type="spellEnd"/>
+      <w:r>
+        <w:t xml:space="preserve">, </w:t>
+      </w:r>
+      <w:proofErr w:type="spellStart"/>
+      <w:r>
+        <w:t>guilty</w:t>
+      </w:r>
+      <w:proofErr w:type="spellEnd"/>
+      <w:r>
+        <w:t xml:space="preserve"> </w:t>
+      </w:r>
+      <w:proofErr w:type="spellStart"/>
+      <w:r>
+        <w:t>as</w:t>
+      </w:r>
+      <w:proofErr w:type="spellEnd"/>
+      <w:r>
+        <w:t xml:space="preserve"> I </w:t>
+      </w:r>
+      <w:proofErr w:type="spellStart"/>
+      <w:r>
+        <w:t>am</w:t>
+      </w:r>
+      <w:proofErr w:type="spellEnd"/>
+      <w:r>
+        <w:t xml:space="preserve"> </w:t>
+      </w:r>
+      <w:proofErr w:type="spellStart"/>
+      <w:r>
+        <w:t>of</w:t>
+      </w:r>
+      <w:proofErr w:type="spellEnd"/>
+      <w:r>
+        <w:t xml:space="preserve"> </w:t>
+      </w:r>
+      <w:proofErr w:type="spellStart"/>
+      <w:r>
+        <w:t>many</w:t>
+      </w:r>
+      <w:proofErr w:type="spellEnd"/>
+      <w:r>
+        <w:t xml:space="preserve"> </w:t>
+      </w:r>
+      <w:proofErr w:type="spellStart"/>
+      <w:r>
+        <w:t>sins</w:t>
+      </w:r>
+      <w:proofErr w:type="spellEnd"/>
+      <w:r>
+        <w:t xml:space="preserve">. </w:t>
+      </w:r>
+      <w:proofErr w:type="spellStart"/>
+      <w:r>
+        <w:t>Renew</w:t>
+      </w:r>
+      <w:proofErr w:type="spellEnd"/>
+      <w:r>
+        <w:t xml:space="preserve"> </w:t>
+      </w:r>
+      <w:proofErr w:type="spellStart"/>
+      <w:r>
+        <w:t>me</w:t>
+      </w:r>
+      <w:proofErr w:type="spellEnd"/>
+      <w:r>
+        <w:t xml:space="preserve">, </w:t>
+      </w:r>
+      <w:proofErr w:type="spellStart"/>
+      <w:r>
+        <w:t>grown</w:t>
+      </w:r>
+      <w:proofErr w:type="spellEnd"/>
+      <w:r>
+        <w:t xml:space="preserve"> </w:t>
+      </w:r>
+      <w:proofErr w:type="spellStart"/>
+      <w:r>
+        <w:t>old</w:t>
+      </w:r>
+      <w:proofErr w:type="spellEnd"/>
+      <w:r>
+        <w:t xml:space="preserve"> </w:t>
+      </w:r>
+      <w:proofErr w:type="spellStart"/>
+      <w:r>
+        <w:t>from</w:t>
+      </w:r>
+      <w:proofErr w:type="spellEnd"/>
+      <w:r>
+        <w:t xml:space="preserve"> </w:t>
+      </w:r>
+      <w:proofErr w:type="spellStart"/>
+      <w:r>
+        <w:t>senseless</w:t>
+      </w:r>
+      <w:proofErr w:type="spellEnd"/>
+      <w:r>
+        <w:t xml:space="preserve"> </w:t>
+      </w:r>
+      <w:proofErr w:type="spellStart"/>
+      <w:r>
+        <w:t>sins</w:t>
+      </w:r>
+      <w:proofErr w:type="spellEnd"/>
+      <w:r>
+        <w:t xml:space="preserve">, O </w:t>
+      </w:r>
+      <w:proofErr w:type="spellStart"/>
+      <w:r>
+        <w:t>most</w:t>
+      </w:r>
+      <w:proofErr w:type="spellEnd"/>
+      <w:r>
+        <w:t xml:space="preserve"> </w:t>
+      </w:r>
+      <w:proofErr w:type="spellStart"/>
+      <w:r>
+        <w:t>Immaculate</w:t>
+      </w:r>
+      <w:proofErr w:type="spellEnd"/>
+      <w:r>
+        <w:t xml:space="preserve"> </w:t>
+      </w:r>
+      <w:proofErr w:type="spellStart"/>
+      <w:r>
+        <w:t>One</w:t>
+      </w:r>
+      <w:proofErr w:type="spellEnd"/>
+      <w:r>
+        <w:t xml:space="preserve">. </w:t>
+      </w:r>
+      <w:proofErr w:type="spellStart"/>
+      <w:r>
+        <w:t>Present</w:t>
+      </w:r>
+      <w:proofErr w:type="spellEnd"/>
+      <w:r>
+        <w:t xml:space="preserve"> </w:t>
+      </w:r>
+      <w:proofErr w:type="spellStart"/>
+      <w:r>
+        <w:t>me</w:t>
+      </w:r>
+      <w:proofErr w:type="spellEnd"/>
+      <w:r>
+        <w:t xml:space="preserve"> </w:t>
+      </w:r>
+      <w:proofErr w:type="spellStart"/>
+      <w:r>
+        <w:t>untouched</w:t>
+      </w:r>
+      <w:proofErr w:type="spellEnd"/>
+      <w:r>
+        <w:t xml:space="preserve"> </w:t>
+      </w:r>
+      <w:proofErr w:type="spellStart"/>
+      <w:r>
+        <w:t>by</w:t>
+      </w:r>
+      <w:proofErr w:type="spellEnd"/>
+      <w:r>
+        <w:t xml:space="preserve"> </w:t>
+      </w:r>
+      <w:proofErr w:type="spellStart"/>
+      <w:r>
+        <w:t>all</w:t>
+      </w:r>
+      <w:proofErr w:type="spellEnd"/>
+      <w:r>
+        <w:t xml:space="preserve"> </w:t>
+      </w:r>
+      <w:proofErr w:type="spellStart"/>
+      <w:r>
+        <w:t>torments</w:t>
+      </w:r>
+      <w:proofErr w:type="spellEnd"/>
+      <w:r>
+        <w:t xml:space="preserve">, </w:t>
+      </w:r>
+      <w:proofErr w:type="spellStart"/>
+      <w:r>
+        <w:t>and</w:t>
+      </w:r>
+      <w:proofErr w:type="spellEnd"/>
+      <w:r>
+        <w:t xml:space="preserve"> </w:t>
+      </w:r>
+      <w:proofErr w:type="spellStart"/>
+      <w:r>
+        <w:t>pray</w:t>
+      </w:r>
+      <w:proofErr w:type="spellEnd"/>
+      <w:r>
+        <w:t xml:space="preserve"> </w:t>
+      </w:r>
+      <w:proofErr w:type="spellStart"/>
+      <w:r>
+        <w:t>for</w:t>
+      </w:r>
+      <w:proofErr w:type="spellEnd"/>
+      <w:r>
+        <w:t xml:space="preserve"> </w:t>
+      </w:r>
+      <w:proofErr w:type="spellStart"/>
+      <w:r>
+        <w:t>me</w:t>
+      </w:r>
+      <w:proofErr w:type="spellEnd"/>
+      <w:r>
+        <w:t xml:space="preserve"> </w:t>
+      </w:r>
+      <w:proofErr w:type="spellStart"/>
+      <w:r>
+        <w:t>to</w:t>
+      </w:r>
+      <w:proofErr w:type="spellEnd"/>
+      <w:r>
+        <w:t xml:space="preserve"> </w:t>
+      </w:r>
+      <w:proofErr w:type="spellStart"/>
+      <w:r>
+        <w:t>the</w:t>
+      </w:r>
+      <w:proofErr w:type="spellEnd"/>
+      <w:r>
+        <w:t xml:space="preserve"> </w:t>
+      </w:r>
+      <w:proofErr w:type="spellStart"/>
+      <w:r>
+        <w:t>Lord</w:t>
+      </w:r>
+      <w:proofErr w:type="spellEnd"/>
+      <w:r>
+        <w:t xml:space="preserve"> </w:t>
+      </w:r>
+      <w:proofErr w:type="spellStart"/>
+      <w:r>
+        <w:t>of</w:t>
+      </w:r>
+      <w:proofErr w:type="spellEnd"/>
+      <w:r>
+        <w:t xml:space="preserve"> </w:t>
+      </w:r>
+      <w:proofErr w:type="spellStart"/>
+      <w:r>
+        <w:t>all</w:t>
+      </w:r>
+      <w:proofErr w:type="spellEnd"/>
+      <w:r>
+        <w:t xml:space="preserve">. </w:t>
+      </w:r>
+      <w:proofErr w:type="spellStart"/>
+      <w:r>
+        <w:t>Grant</w:t>
+      </w:r>
+      <w:proofErr w:type="spellEnd"/>
+      <w:r>
+        <w:t xml:space="preserve"> </w:t>
+      </w:r>
+      <w:proofErr w:type="spellStart"/>
+      <w:r>
+        <w:t>me</w:t>
+      </w:r>
+      <w:proofErr w:type="spellEnd"/>
+      <w:r>
+        <w:t xml:space="preserve"> </w:t>
+      </w:r>
+      <w:proofErr w:type="spellStart"/>
+      <w:r>
+        <w:t>to</w:t>
+      </w:r>
+      <w:proofErr w:type="spellEnd"/>
+      <w:r>
+        <w:t xml:space="preserve"> </w:t>
+      </w:r>
+      <w:proofErr w:type="spellStart"/>
+      <w:r>
+        <w:t>receive</w:t>
+      </w:r>
+      <w:proofErr w:type="spellEnd"/>
+      <w:r>
+        <w:t xml:space="preserve"> </w:t>
+      </w:r>
+      <w:proofErr w:type="spellStart"/>
+      <w:r>
+        <w:t>the</w:t>
+      </w:r>
+      <w:proofErr w:type="spellEnd"/>
+      <w:r>
+        <w:t xml:space="preserve"> </w:t>
+      </w:r>
+      <w:proofErr w:type="spellStart"/>
+      <w:r>
+        <w:t>joys</w:t>
+      </w:r>
+      <w:proofErr w:type="spellEnd"/>
+      <w:r>
+        <w:t xml:space="preserve"> </w:t>
+      </w:r>
+      <w:proofErr w:type="spellStart"/>
+      <w:r>
+        <w:t>of</w:t>
+      </w:r>
+      <w:proofErr w:type="spellEnd"/>
+      <w:r>
+        <w:t xml:space="preserve"> </w:t>
+      </w:r>
+      <w:proofErr w:type="spellStart"/>
+      <w:r>
+        <w:t>Heaven</w:t>
+      </w:r>
+      <w:proofErr w:type="spellEnd"/>
+      <w:r>
+        <w:t xml:space="preserve"> </w:t>
+      </w:r>
+      <w:proofErr w:type="spellStart"/>
+      <w:r>
+        <w:t>with</w:t>
+      </w:r>
+      <w:proofErr w:type="spellEnd"/>
+      <w:r>
+        <w:t xml:space="preserve"> </w:t>
+      </w:r>
+      <w:proofErr w:type="spellStart"/>
+      <w:r>
+        <w:t>all</w:t>
+      </w:r>
+      <w:proofErr w:type="spellEnd"/>
+      <w:r>
+        <w:t xml:space="preserve"> </w:t>
+      </w:r>
+      <w:proofErr w:type="spellStart"/>
+      <w:r>
+        <w:t>the</w:t>
+      </w:r>
+      <w:proofErr w:type="spellEnd"/>
+      <w:r>
+        <w:t xml:space="preserve"> </w:t>
+      </w:r>
+      <w:proofErr w:type="spellStart"/>
+      <w:r>
+        <w:t>Saints</w:t>
+      </w:r>
+      <w:proofErr w:type="spellEnd"/>
+      <w:r>
+        <w:t xml:space="preserve">. O </w:t>
+      </w:r>
+      <w:proofErr w:type="spellStart"/>
+      <w:r>
+        <w:t>most</w:t>
+      </w:r>
+      <w:proofErr w:type="spellEnd"/>
+      <w:r>
+        <w:t xml:space="preserve"> </w:t>
+      </w:r>
+      <w:proofErr w:type="spellStart"/>
+      <w:r>
+        <w:t>holy</w:t>
+      </w:r>
+      <w:proofErr w:type="spellEnd"/>
+      <w:r>
+        <w:t xml:space="preserve"> </w:t>
+      </w:r>
+      <w:proofErr w:type="spellStart"/>
+      <w:r>
+        <w:t>Virgin</w:t>
+      </w:r>
+      <w:proofErr w:type="spellEnd"/>
+      <w:r>
+        <w:t xml:space="preserve">, hear the voice of thy unprofitable servant. Grant me torrents of tears, O most Pure One, to cleanse my soul from impurity. I offer the groans of my heart to thee unceasingly. Strive for me, O Sovereign Lady. Accept my service of supplication and offer it to compassionate God. O thou who art above the Angels, raise me above the world’s confusion. O Light-bearing heavenly Tabernacle, direct the grace of the Spirit in me. I raise my hands and lips in thy praise, defiled as they are by impurity, O All-Immaculate One. Deliver me from soul-corrupting evils, and fervently </w:t>
       </w:r>
       <w:r>
         <w:lastRenderedPageBreak/>
-        <w:t xml:space="preserve">sin, nevertheless I raise them in praise of thee, all-immaculate Queen. Deliver me from soul-corrupting dangers, and pray fervently to Christ, to whom are due honor and worship, now and ever and unto ages of ages. Amen. </w:t>
+        <w:t xml:space="preserve">intercede with Christ to Whom is due honor with adoration, now and ever, </w:t>
+      </w:r>
+      <w:proofErr w:type="spellStart"/>
+      <w:r>
+        <w:t>and</w:t>
+      </w:r>
+      <w:proofErr w:type="spellEnd"/>
+      <w:r>
+        <w:t xml:space="preserve"> </w:t>
+      </w:r>
+      <w:proofErr w:type="spellStart"/>
+      <w:r>
+        <w:t>to</w:t>
+      </w:r>
+      <w:proofErr w:type="spellEnd"/>
+      <w:r>
+        <w:t xml:space="preserve"> </w:t>
+      </w:r>
+      <w:proofErr w:type="spellStart"/>
+      <w:r>
+        <w:t>the</w:t>
+      </w:r>
+      <w:proofErr w:type="spellEnd"/>
+      <w:r>
+        <w:t xml:space="preserve"> </w:t>
+      </w:r>
+      <w:proofErr w:type="spellStart"/>
+      <w:r>
+        <w:t>ages</w:t>
+      </w:r>
+      <w:proofErr w:type="spellEnd"/>
+      <w:r>
+        <w:t xml:space="preserve"> </w:t>
+      </w:r>
+      <w:proofErr w:type="spellStart"/>
+      <w:r>
+        <w:t>of</w:t>
+      </w:r>
+      <w:proofErr w:type="spellEnd"/>
+      <w:r>
+        <w:t xml:space="preserve"> </w:t>
+      </w:r>
+      <w:proofErr w:type="spellStart"/>
+      <w:r>
+        <w:t>ages</w:t>
+      </w:r>
+      <w:proofErr w:type="spellEnd"/>
+      <w:r>
+        <w:t>. Amen.</w:t>
       </w:r>
     </w:p>
     <w:p>
@@ -1392,11 +2851,11 @@
       </w:r>
       <w:proofErr w:type="spellEnd"/>
       <w:r>
-        <w:t xml:space="preserve"> save me by my works, this would not be grace of a gift, but rather a duty. Indeed, in Thine infinite compassion and unspeakable mercy, Thou, O my Christ, hast said: "Whoever believes in me shall live and never see death." If faith in Thee saves the desperate, save me for Thou art my God and Creator. Impute my faith instead of deeds, O my God, for Thou wilt find no deeds which could justify me, but may my faith suffice for all my deeds. May it answer for and acquit me, and may it make me a partaker of Thine eternal glory. And may Satan not seize me, O Word, and boast that He has torn me from Thy </w:t>
+        <w:t xml:space="preserve"> save me by my works, this would not be grace of a gift, but rather a duty. Indeed, in Thine infinite compassion and unspeakable mercy, Thou, O my Christ, hast said: "Whoever believes in me shall live and never see death." If faith in Thee saves the desperate, save me for Thou art my God and Creator. Impute my faith instead of deeds, O my God, for Thou wilt find no deeds which could justify me, but may my faith suffice for all my deeds. May it answer for and acquit me, and may it make me a partaker of Thine eternal glory. And may Satan not seize me, O Word, and boast that He has torn me from Thy hand and fold. O Christ my Savior, whether I will or not, save me. Make haste, quick, quick, for I perish! Thou art my God from my mother's womb. Grant me, O Lord, to </w:t>
       </w:r>
       <w:r>
         <w:lastRenderedPageBreak/>
-        <w:t xml:space="preserve">hand and fold. O Christ my Savior, whether I will or not, save me. Make haste, quick, quick, for I perish! Thou art my God from my mother's womb. Grant me, O Lord, to love Thee now, as once I loved sin, and to work for Thee without idleness, as I worked before by deceptive Satan. But supremely shall I work for Thee, my Lord and God, Jesus Christ, all the days of my life, now and ever and unto ages of ages. Amen. </w:t>
+        <w:t xml:space="preserve">love Thee now, as once I loved sin, and to work for Thee without idleness, as I worked before by deceptive Satan. But supremely shall I work for Thee, my Lord and God, Jesus Christ, all the days of my life, now and ever and unto ages of ages. Amen. </w:t>
       </w:r>
     </w:p>
     <w:p>
@@ -1421,18 +2880,15 @@
         <w:pStyle w:val="NormalPrayers"/>
       </w:pPr>
       <w:r>
-        <w:t xml:space="preserve">O holy angel, who stands by my wretched soul and my passionate life; do not abandon me, a sinner, neither depart from me because of my lack of self-control. Leave no room for the evil demon to gain control of me through the violence of this mortal body. Strengthen my weak and feeble hand, and instruct me in the path of salvation. O holy angel of God, the guardian and protector of my wretched soul and body, forgive all the sorrows I have caused thee every day of my life. If I have sinned in this past night, protect me during this day. Keep me from every adverse temptation, that I may not anger God by any sin. Pray to the Lord for me, that He </w:t>
-      </w:r>
+        <w:t xml:space="preserve">O holy angel, who stands by my wretched soul and my passionate life; do not abandon me, a sinner, neither depart from me because of my lack of self-control. Leave no room for the evil demon to gain control of me through the violence of this mortal body. Strengthen my weak and feeble hand, and instruct me in the path of salvation. O holy angel of God, the guardian and protector of my wretched soul and body, forgive all the sorrows I have caused thee every day of my life. If I have sinned in this past night, protect me during this day. Keep me from every adverse temptation, that I may not anger God by any sin. Pray to the Lord for me, that He may establish me in His fear and make me, His servant, worthy of His goodness. Amen. </w:t>
+      </w:r>
+    </w:p>
+    <w:p>
+      <w:pPr>
+        <w:pStyle w:val="Heading2Prayers"/>
+      </w:pPr>
       <w:r>
         <w:lastRenderedPageBreak/>
-        <w:t xml:space="preserve">may establish me in His fear and make me, His servant, worthy of His goodness. Amen. </w:t>
-      </w:r>
-    </w:p>
-    <w:p>
-      <w:pPr>
-        <w:pStyle w:val="Heading2Prayers"/>
-      </w:pPr>
-      <w:r>
         <w:t>Tenth Prayer</w:t>
       </w:r>
       <w:r>
@@ -1531,32 +2987,35 @@
       <w:pPr>
         <w:pStyle w:val="Heading2Prayers"/>
       </w:pPr>
-      <w:bookmarkStart w:id="13" w:name="OLE_LINK34"/>
-      <w:bookmarkStart w:id="14" w:name="OLE_LINK35"/>
+      <w:bookmarkStart w:id="14" w:name="OLE_LINK34"/>
+      <w:bookmarkStart w:id="15" w:name="OLE_LINK35"/>
+      <w:r>
+        <w:t xml:space="preserve">Hymn to the Most Holy </w:t>
+      </w:r>
+      <w:proofErr w:type="spellStart"/>
+      <w:r>
+        <w:t>Theotokos</w:t>
+      </w:r>
+      <w:proofErr w:type="spellEnd"/>
+    </w:p>
+    <w:p>
+      <w:pPr>
+        <w:pStyle w:val="NormalPrayers"/>
+      </w:pPr>
+      <w:r>
+        <w:t xml:space="preserve">Rejoice, O Virgin </w:t>
+      </w:r>
+      <w:proofErr w:type="spellStart"/>
+      <w:r>
+        <w:t>Theotokos</w:t>
+      </w:r>
+      <w:proofErr w:type="spellEnd"/>
+      <w:r>
+        <w:t xml:space="preserve">, Mary, full of grace, the Lord is with thee. Blessed art thou among women, </w:t>
+      </w:r>
       <w:r>
         <w:lastRenderedPageBreak/>
-        <w:t xml:space="preserve">Hymn to the Most Holy </w:t>
-      </w:r>
-      <w:proofErr w:type="spellStart"/>
-      <w:r>
-        <w:t>Theotokos</w:t>
-      </w:r>
-      <w:proofErr w:type="spellEnd"/>
-    </w:p>
-    <w:p>
-      <w:pPr>
-        <w:pStyle w:val="NormalPrayers"/>
-      </w:pPr>
-      <w:r>
-        <w:t xml:space="preserve">Rejoice, O Virgin </w:t>
-      </w:r>
-      <w:proofErr w:type="spellStart"/>
-      <w:r>
-        <w:t>Theotokos</w:t>
-      </w:r>
-      <w:proofErr w:type="spellEnd"/>
-      <w:r>
-        <w:t xml:space="preserve">, Mary, full of grace, the Lord is with thee. Blessed art thou among women, and blessed is the fruit of </w:t>
+        <w:t xml:space="preserve">and blessed is the fruit of </w:t>
       </w:r>
       <w:r>
         <w:t>Thy</w:t>
@@ -1565,8 +3024,8 @@
         <w:t xml:space="preserve"> womb: for thou hast borne the Savior of our souls. </w:t>
       </w:r>
     </w:p>
-    <w:bookmarkEnd w:id="13"/>
     <w:bookmarkEnd w:id="14"/>
+    <w:bookmarkEnd w:id="15"/>
     <w:p>
       <w:pPr>
         <w:pStyle w:val="Heading2Prayers"/>
@@ -1614,18 +3073,18 @@
       <w:pPr>
         <w:pStyle w:val="Heading2Prayers"/>
       </w:pPr>
-      <w:bookmarkStart w:id="15" w:name="OLE_LINK17"/>
-      <w:bookmarkStart w:id="16" w:name="OLE_LINK18"/>
-      <w:bookmarkStart w:id="17" w:name="OLE_LINK15"/>
-      <w:bookmarkStart w:id="18" w:name="OLE_LINK16"/>
+      <w:bookmarkStart w:id="16" w:name="OLE_LINK17"/>
+      <w:bookmarkStart w:id="17" w:name="OLE_LINK18"/>
+      <w:bookmarkStart w:id="18" w:name="OLE_LINK15"/>
+      <w:bookmarkStart w:id="19" w:name="OLE_LINK16"/>
       <w:r>
         <w:t>Intercession</w:t>
       </w:r>
       <w:r>
         <w:t xml:space="preserve"> </w:t>
       </w:r>
-      <w:bookmarkEnd w:id="15"/>
       <w:bookmarkEnd w:id="16"/>
+      <w:bookmarkEnd w:id="17"/>
       <w:r>
         <w:t>for</w:t>
       </w:r>
@@ -1703,8 +3162,8 @@
         <w:t>.</w:t>
       </w:r>
     </w:p>
-    <w:bookmarkEnd w:id="17"/>
     <w:bookmarkEnd w:id="18"/>
+    <w:bookmarkEnd w:id="19"/>
     <w:p>
       <w:pPr>
         <w:pStyle w:val="Heading2Prayers"/>
@@ -1775,8 +3234,8 @@
       <w:pPr>
         <w:pStyle w:val="NormalPrayers"/>
       </w:pPr>
-      <w:bookmarkStart w:id="19" w:name="OLE_LINK36"/>
-      <w:bookmarkStart w:id="20" w:name="OLE_LINK39"/>
+      <w:bookmarkStart w:id="20" w:name="OLE_LINK36"/>
+      <w:bookmarkStart w:id="21" w:name="OLE_LINK39"/>
       <w:r>
         <w:t xml:space="preserve"> </w:t>
       </w:r>
@@ -1800,8 +3259,8 @@
         <w:t xml:space="preserve">, we magnify thee. </w:t>
       </w:r>
     </w:p>
-    <w:bookmarkEnd w:id="19"/>
     <w:bookmarkEnd w:id="20"/>
+    <w:bookmarkEnd w:id="21"/>
     <w:p>
       <w:pPr>
         <w:pStyle w:val="NowAndEver"/>
@@ -1872,14 +3331,14 @@
           <w:docGrid w:linePitch="360"/>
         </w:sectPr>
       </w:pPr>
-      <w:bookmarkStart w:id="21" w:name="OLE_LINK37"/>
-      <w:bookmarkStart w:id="22" w:name="OLE_LINK38"/>
+      <w:bookmarkStart w:id="22" w:name="OLE_LINK37"/>
+      <w:bookmarkStart w:id="23" w:name="OLE_LINK38"/>
       <w:r>
         <w:t>O Lord Jesus Christ, Son of God, for the sake of the prayers of Thy most pure Mother, of our holy and God-bearing fathers and all the saints, have mercy on us. Amen.</w:t>
       </w:r>
     </w:p>
-    <w:bookmarkEnd w:id="21"/>
     <w:bookmarkEnd w:id="22"/>
+    <w:bookmarkEnd w:id="23"/>
     <w:p>
       <w:pPr>
         <w:pStyle w:val="TitlePrayers"/>
@@ -1921,18 +3380,18 @@
       <w:pPr>
         <w:pStyle w:val="NormalPrayers"/>
       </w:pPr>
-      <w:bookmarkStart w:id="23" w:name="OLE_LINK13"/>
-      <w:bookmarkStart w:id="24" w:name="OLE_LINK14"/>
-      <w:bookmarkStart w:id="25" w:name="OLE_LINK1"/>
-      <w:bookmarkStart w:id="26" w:name="OLE_LINK2"/>
+      <w:bookmarkStart w:id="24" w:name="OLE_LINK13"/>
+      <w:bookmarkStart w:id="25" w:name="OLE_LINK14"/>
+      <w:bookmarkStart w:id="26" w:name="OLE_LINK1"/>
+      <w:bookmarkStart w:id="27" w:name="OLE_LINK2"/>
       <w:r>
         <w:t>O Lord Jesus Christ, Son of God, for the sake of the prayers of Thy most pure Mother, of our holy and God-bearing fathers and all the saints, have mercy on us. Amen.</w:t>
       </w:r>
-      <w:bookmarkEnd w:id="23"/>
       <w:bookmarkEnd w:id="24"/>
-    </w:p>
-    <w:bookmarkEnd w:id="25"/>
+      <w:bookmarkEnd w:id="25"/>
+    </w:p>
     <w:bookmarkEnd w:id="26"/>
+    <w:bookmarkEnd w:id="27"/>
     <w:p>
       <w:pPr>
         <w:pStyle w:val="NormalPrayers"/>
@@ -1945,8 +3404,8 @@
       <w:pPr>
         <w:pStyle w:val="Heading2Prayers"/>
       </w:pPr>
-      <w:bookmarkStart w:id="27" w:name="OLE_LINK3"/>
-      <w:bookmarkStart w:id="28" w:name="OLE_LINK4"/>
+      <w:bookmarkStart w:id="28" w:name="OLE_LINK3"/>
+      <w:bookmarkStart w:id="29" w:name="OLE_LINK4"/>
       <w:r>
         <w:t>Prayer to the Holy Spirit</w:t>
       </w:r>
@@ -2014,10 +3473,10 @@
           <w:bCs w:val="0"/>
         </w:rPr>
       </w:pPr>
-      <w:bookmarkStart w:id="29" w:name="OLE_LINK5"/>
-      <w:bookmarkStart w:id="30" w:name="OLE_LINK6"/>
-      <w:bookmarkEnd w:id="27"/>
+      <w:bookmarkStart w:id="30" w:name="OLE_LINK5"/>
+      <w:bookmarkStart w:id="31" w:name="OLE_LINK6"/>
       <w:bookmarkEnd w:id="28"/>
+      <w:bookmarkEnd w:id="29"/>
       <w:r>
         <w:t>Trisagion</w:t>
       </w:r>
@@ -2090,8 +3549,8 @@
       <w:r>
         <w:t xml:space="preserve"> </w:t>
       </w:r>
-      <w:bookmarkStart w:id="31" w:name="OLE_LINK23"/>
-      <w:bookmarkStart w:id="32" w:name="OLE_LINK24"/>
+      <w:bookmarkStart w:id="32" w:name="OLE_LINK23"/>
+      <w:bookmarkStart w:id="33" w:name="OLE_LINK24"/>
       <w:r>
         <w:t>H</w:t>
       </w:r>
@@ -2144,8 +3603,8 @@
         <w:t>…</w:t>
       </w:r>
     </w:p>
-    <w:bookmarkEnd w:id="31"/>
     <w:bookmarkEnd w:id="32"/>
+    <w:bookmarkEnd w:id="33"/>
     <w:p>
       <w:pPr>
         <w:pStyle w:val="NormalPrayers"/>
@@ -2183,10 +3642,10 @@
       <w:pPr>
         <w:pStyle w:val="Heading2Prayers"/>
       </w:pPr>
-      <w:bookmarkStart w:id="33" w:name="OLE_LINK9"/>
-      <w:bookmarkStart w:id="34" w:name="OLE_LINK10"/>
-      <w:bookmarkEnd w:id="29"/>
+      <w:bookmarkStart w:id="34" w:name="OLE_LINK9"/>
+      <w:bookmarkStart w:id="35" w:name="OLE_LINK10"/>
       <w:bookmarkEnd w:id="30"/>
+      <w:bookmarkEnd w:id="31"/>
       <w:r>
         <w:t>T</w:t>
       </w:r>
@@ -2230,8 +3689,8 @@
         <w:t>And lead us not into temptation, but deliver us from the evil one.</w:t>
       </w:r>
     </w:p>
-    <w:bookmarkEnd w:id="33"/>
     <w:bookmarkEnd w:id="34"/>
+    <w:bookmarkEnd w:id="35"/>
     <w:p>
       <w:pPr>
         <w:pStyle w:val="Heading2Prayers"/>
@@ -3188,12 +4647,7 @@
         <w:t xml:space="preserve"> O Lord, grant me patience, </w:t>
       </w:r>
       <w:r>
-        <w:t>magnanimi</w:t>
-      </w:r>
-      <w:bookmarkStart w:id="35" w:name="_GoBack"/>
-      <w:bookmarkEnd w:id="35"/>
-      <w:r>
-        <w:t>ty</w:t>
+        <w:t>magnanimity</w:t>
       </w:r>
       <w:r>
         <w:t>, and meekness.</w:t>

</xml_diff>